<commit_message>
My WebPage Second Commit
</commit_message>
<xml_diff>
--- a/Page Design Idea.docx
+++ b/Page Design Idea.docx
@@ -41,333 +41,7 @@
         <mc:AlternateContent>
           <mc:Choice Requires="wps">
             <w:drawing>
-              <wp:anchor distT="0" distB="0" distL="114300" distR="114300" simplePos="0" relativeHeight="251662336" behindDoc="0" locked="0" layoutInCell="1" allowOverlap="1" wp14:anchorId="35B859F8" wp14:editId="148CC274">
-                <wp:simplePos x="0" y="0"/>
-                <wp:positionH relativeFrom="column">
-                  <wp:posOffset>0</wp:posOffset>
-                </wp:positionH>
-                <wp:positionV relativeFrom="paragraph">
-                  <wp:posOffset>-635</wp:posOffset>
-                </wp:positionV>
-                <wp:extent cx="6027420" cy="3520440"/>
-                <wp:effectExtent l="0" t="0" r="11430" b="22860"/>
-                <wp:wrapNone/>
-                <wp:docPr id="4" name="Rectangle 4"/>
-                <wp:cNvGraphicFramePr/>
-                <a:graphic xmlns:a="http://schemas.openxmlformats.org/drawingml/2006/main">
-                  <a:graphicData uri="http://schemas.microsoft.com/office/word/2010/wordprocessingShape">
-                    <wps:wsp>
-                      <wps:cNvSpPr/>
-                      <wps:spPr>
-                        <a:xfrm>
-                          <a:off x="0" y="0"/>
-                          <a:ext cx="6027420" cy="3520440"/>
-                        </a:xfrm>
-                        <a:prstGeom prst="rect">
-                          <a:avLst/>
-                        </a:prstGeom>
-                      </wps:spPr>
-                      <wps:style>
-                        <a:lnRef idx="2">
-                          <a:schemeClr val="accent6"/>
-                        </a:lnRef>
-                        <a:fillRef idx="1">
-                          <a:schemeClr val="lt1"/>
-                        </a:fillRef>
-                        <a:effectRef idx="0">
-                          <a:schemeClr val="accent6"/>
-                        </a:effectRef>
-                        <a:fontRef idx="minor">
-                          <a:schemeClr val="dk1"/>
-                        </a:fontRef>
-                      </wps:style>
-                      <wps:txbx>
-                        <w:txbxContent>
-                          <w:p>
-                            <w:pPr>
-                              <w:jc w:val="center"/>
-                              <w:rPr>
-                                <w:rFonts w:ascii="Bahnschrift SemiCondensed" w:hAnsi="Bahnschrift SemiCondensed"/>
-                                <w:sz w:val="44"/>
-                                <w:szCs w:val="44"/>
-                                <w14:reflection w14:blurRad="6350" w14:stA="53000" w14:stPos="0" w14:endA="300" w14:endPos="35500" w14:dist="0" w14:dir="5400000" w14:fadeDir="5400000" w14:sx="100000" w14:sy="-90000" w14:kx="0" w14:ky="0" w14:algn="bl"/>
-                                <w14:textOutline w14:w="0" w14:cap="flat" w14:cmpd="sng" w14:algn="ctr">
-                                  <w14:noFill/>
-                                  <w14:prstDash w14:val="solid"/>
-                                  <w14:round/>
-                                </w14:textOutline>
-                                <w14:textFill>
-                                  <w14:gradFill>
-                                    <w14:gsLst>
-                                      <w14:gs w14:pos="0">
-                                        <w14:schemeClr w14:val="accent5">
-                                          <w14:lumMod w14:val="50000"/>
-                                        </w14:schemeClr>
-                                      </w14:gs>
-                                      <w14:gs w14:pos="50000">
-                                        <w14:schemeClr w14:val="accent5"/>
-                                      </w14:gs>
-                                      <w14:gs w14:pos="100000">
-                                        <w14:schemeClr w14:val="accent5">
-                                          <w14:lumMod w14:val="60000"/>
-                                          <w14:lumOff w14:val="40000"/>
-                                        </w14:schemeClr>
-                                      </w14:gs>
-                                    </w14:gsLst>
-                                    <w14:lin w14:ang="5400000" w14:scaled="0"/>
-                                  </w14:gradFill>
-                                </w14:textFill>
-                              </w:rPr>
-                            </w:pPr>
-                          </w:p>
-                        </w:txbxContent>
-                      </wps:txbx>
-                      <wps:bodyPr rot="0" spcFirstLastPara="0" vertOverflow="overflow" horzOverflow="overflow" vert="horz" wrap="square" lIns="91440" tIns="45720" rIns="91440" bIns="45720" numCol="1" spcCol="0" rtlCol="0" fromWordArt="0" anchor="ctr" anchorCtr="0" forceAA="0" compatLnSpc="1">
-                        <a:prstTxWarp prst="textNoShape">
-                          <a:avLst/>
-                        </a:prstTxWarp>
-                        <a:noAutofit/>
-                      </wps:bodyPr>
-                    </wps:wsp>
-                  </a:graphicData>
-                </a:graphic>
-                <wp14:sizeRelH relativeFrom="margin">
-                  <wp14:pctWidth>0</wp14:pctWidth>
-                </wp14:sizeRelH>
-                <wp14:sizeRelV relativeFrom="margin">
-                  <wp14:pctHeight>0</wp14:pctHeight>
-                </wp14:sizeRelV>
-              </wp:anchor>
-            </w:drawing>
-          </mc:Choice>
-          <mc:Fallback>
-            <w:pict>
-              <v:rect w14:anchorId="35B859F8" id="Rectangle 4" o:spid="_x0000_s1026" style="position:absolute;margin-left:0;margin-top:-.05pt;width:474.6pt;height:277.2pt;z-index:251662336;visibility:visible;mso-wrap-style:square;mso-width-percent:0;mso-height-percent:0;mso-wrap-distance-left:9pt;mso-wrap-distance-top:0;mso-wrap-distance-right:9pt;mso-wrap-distance-bottom:0;mso-position-horizontal:absolute;mso-position-horizontal-relative:text;mso-position-vertical:absolute;mso-position-vertical-relative:text;mso-width-percent:0;mso-height-percent:0;mso-width-relative:margin;mso-height-relative:margin;v-text-anchor:middle" o:gfxdata="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" fillcolor="white [3201]" strokecolor="#70ad47 [3209]" strokeweight="1pt">
-                <v:textbox>
-                  <w:txbxContent>
-                    <w:p>
-                      <w:pPr>
-                        <w:jc w:val="center"/>
-                        <w:rPr>
-                          <w:rFonts w:ascii="Bahnschrift SemiCondensed" w:hAnsi="Bahnschrift SemiCondensed"/>
-                          <w:sz w:val="44"/>
-                          <w:szCs w:val="44"/>
-                          <w14:reflection w14:blurRad="6350" w14:stA="53000" w14:stPos="0" w14:endA="300" w14:endPos="35500" w14:dist="0" w14:dir="5400000" w14:fadeDir="5400000" w14:sx="100000" w14:sy="-90000" w14:kx="0" w14:ky="0" w14:algn="bl"/>
-                          <w14:textOutline w14:w="0" w14:cap="flat" w14:cmpd="sng" w14:algn="ctr">
-                            <w14:noFill/>
-                            <w14:prstDash w14:val="solid"/>
-                            <w14:round/>
-                          </w14:textOutline>
-                          <w14:textFill>
-                            <w14:gradFill>
-                              <w14:gsLst>
-                                <w14:gs w14:pos="0">
-                                  <w14:schemeClr w14:val="accent5">
-                                    <w14:lumMod w14:val="50000"/>
-                                  </w14:schemeClr>
-                                </w14:gs>
-                                <w14:gs w14:pos="50000">
-                                  <w14:schemeClr w14:val="accent5"/>
-                                </w14:gs>
-                                <w14:gs w14:pos="100000">
-                                  <w14:schemeClr w14:val="accent5">
-                                    <w14:lumMod w14:val="60000"/>
-                                    <w14:lumOff w14:val="40000"/>
-                                  </w14:schemeClr>
-                                </w14:gs>
-                              </w14:gsLst>
-                              <w14:lin w14:ang="5400000" w14:scaled="0"/>
-                            </w14:gradFill>
-                          </w14:textFill>
-                        </w:rPr>
-                      </w:pPr>
-                    </w:p>
-                  </w:txbxContent>
-                </v:textbox>
-              </v:rect>
-            </w:pict>
-          </mc:Fallback>
-        </mc:AlternateContent>
-      </w:r>
-    </w:p>
-    <w:p>
-      <w:pPr>
-        <w:rPr>
-          <w:b/>
-          <w:bCs/>
-          <w:sz w:val="40"/>
-          <w:szCs w:val="40"/>
-        </w:rPr>
-      </w:pPr>
-    </w:p>
-    <w:p>
-      <w:pPr>
-        <w:rPr>
-          <w:b/>
-          <w:bCs/>
-          <w:sz w:val="40"/>
-          <w:szCs w:val="40"/>
-        </w:rPr>
-      </w:pPr>
-    </w:p>
-    <w:p>
-      <w:pPr>
-        <w:rPr>
-          <w:b/>
-          <w:bCs/>
-          <w:sz w:val="40"/>
-          <w:szCs w:val="40"/>
-        </w:rPr>
-      </w:pPr>
-    </w:p>
-    <w:p>
-      <w:pPr>
-        <w:rPr>
-          <w:b/>
-          <w:bCs/>
-          <w:sz w:val="40"/>
-          <w:szCs w:val="40"/>
-        </w:rPr>
-      </w:pPr>
-    </w:p>
-    <w:p>
-      <w:pPr>
-        <w:rPr>
-          <w:b/>
-          <w:bCs/>
-          <w:sz w:val="40"/>
-          <w:szCs w:val="40"/>
-        </w:rPr>
-      </w:pPr>
-    </w:p>
-    <w:p>
-      <w:pPr>
-        <w:rPr>
-          <w:b/>
-          <w:bCs/>
-          <w:sz w:val="40"/>
-          <w:szCs w:val="40"/>
-        </w:rPr>
-      </w:pPr>
-    </w:p>
-    <w:p>
-      <w:pPr>
-        <w:rPr>
-          <w:b/>
-          <w:bCs/>
-          <w:sz w:val="40"/>
-          <w:szCs w:val="40"/>
-        </w:rPr>
-      </w:pPr>
-    </w:p>
-    <w:p>
-      <w:pPr>
-        <w:rPr>
-          <w:b/>
-          <w:bCs/>
-          <w:sz w:val="40"/>
-          <w:szCs w:val="40"/>
-        </w:rPr>
-      </w:pPr>
-    </w:p>
-    <w:p>
-      <w:pPr>
-        <w:rPr>
-          <w:b/>
-          <w:bCs/>
-          <w:sz w:val="40"/>
-          <w:szCs w:val="40"/>
-        </w:rPr>
-      </w:pPr>
-      <w:r>
-        <w:rPr>
-          <w:b/>
-          <w:bCs/>
-          <w:noProof/>
-          <w:sz w:val="40"/>
-          <w:szCs w:val="40"/>
-        </w:rPr>
-        <mc:AlternateContent>
-          <mc:Choice Requires="wps">
-            <w:drawing>
-              <wp:anchor distT="0" distB="0" distL="114300" distR="114300" simplePos="0" relativeHeight="251660288" behindDoc="0" locked="0" layoutInCell="1" allowOverlap="1" wp14:anchorId="0DA02FC1" wp14:editId="53D086B1">
-                <wp:simplePos x="0" y="0"/>
-                <wp:positionH relativeFrom="column">
-                  <wp:posOffset>-7620</wp:posOffset>
-                </wp:positionH>
-                <wp:positionV relativeFrom="paragraph">
-                  <wp:posOffset>386715</wp:posOffset>
-                </wp:positionV>
-                <wp:extent cx="5928360" cy="556260"/>
-                <wp:effectExtent l="0" t="0" r="15240" b="15240"/>
-                <wp:wrapNone/>
-                <wp:docPr id="2" name="Rectangle 2"/>
-                <wp:cNvGraphicFramePr/>
-                <a:graphic xmlns:a="http://schemas.openxmlformats.org/drawingml/2006/main">
-                  <a:graphicData uri="http://schemas.microsoft.com/office/word/2010/wordprocessingShape">
-                    <wps:wsp>
-                      <wps:cNvSpPr/>
-                      <wps:spPr>
-                        <a:xfrm>
-                          <a:off x="0" y="0"/>
-                          <a:ext cx="5928360" cy="556260"/>
-                        </a:xfrm>
-                        <a:prstGeom prst="rect">
-                          <a:avLst/>
-                        </a:prstGeom>
-                      </wps:spPr>
-                      <wps:style>
-                        <a:lnRef idx="1">
-                          <a:schemeClr val="accent3"/>
-                        </a:lnRef>
-                        <a:fillRef idx="2">
-                          <a:schemeClr val="accent3"/>
-                        </a:fillRef>
-                        <a:effectRef idx="1">
-                          <a:schemeClr val="accent3"/>
-                        </a:effectRef>
-                        <a:fontRef idx="minor">
-                          <a:schemeClr val="dk1"/>
-                        </a:fontRef>
-                      </wps:style>
-                      <wps:bodyPr rot="0" spcFirstLastPara="0" vertOverflow="overflow" horzOverflow="overflow" vert="horz" wrap="square" lIns="91440" tIns="45720" rIns="91440" bIns="45720" numCol="1" spcCol="0" rtlCol="0" fromWordArt="0" anchor="ctr" anchorCtr="0" forceAA="0" compatLnSpc="1">
-                        <a:prstTxWarp prst="textNoShape">
-                          <a:avLst/>
-                        </a:prstTxWarp>
-                        <a:noAutofit/>
-                      </wps:bodyPr>
-                    </wps:wsp>
-                  </a:graphicData>
-                </a:graphic>
-                <wp14:sizeRelH relativeFrom="margin">
-                  <wp14:pctWidth>0</wp14:pctWidth>
-                </wp14:sizeRelH>
-              </wp:anchor>
-            </w:drawing>
-          </mc:Choice>
-          <mc:Fallback>
-            <w:pict>
-              <v:rect w14:anchorId="53066AAE" id="Rectangle 2" o:spid="_x0000_s1026" style="position:absolute;margin-left:-.6pt;margin-top:30.45pt;width:466.8pt;height:43.8pt;z-index:251660288;visibility:visible;mso-wrap-style:square;mso-width-percent:0;mso-wrap-distance-left:9pt;mso-wrap-distance-top:0;mso-wrap-distance-right:9pt;mso-wrap-distance-bottom:0;mso-position-horizontal:absolute;mso-position-horizontal-relative:text;mso-position-vertical:absolute;mso-position-vertical-relative:text;mso-width-percent:0;mso-width-relative:margin;v-text-anchor:middle" o:gfxdata="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" fillcolor="#c3c3c3 [2166]" strokecolor="#a5a5a5 [3206]" strokeweight=".5pt">
-                <v:fill color2="#b6b6b6 [2614]" rotate="t" colors="0 #d2d2d2;.5 #c8c8c8;1 silver" focus="100%" type="gradient">
-                  <o:fill v:ext="view" type="gradientUnscaled"/>
-                </v:fill>
-              </v:rect>
-            </w:pict>
-          </mc:Fallback>
-        </mc:AlternateContent>
-      </w:r>
-      <w:r>
-        <w:rPr>
-          <w:b/>
-          <w:bCs/>
-          <w:noProof/>
-          <w:sz w:val="40"/>
-          <w:szCs w:val="40"/>
-        </w:rPr>
-        <mc:AlternateContent>
-          <mc:Choice Requires="wps">
-            <w:drawing>
-              <wp:anchor distT="0" distB="0" distL="114300" distR="114300" simplePos="0" relativeHeight="251659264" behindDoc="0" locked="0" layoutInCell="1" allowOverlap="1" wp14:anchorId="5A1BACF4" wp14:editId="4824CA3B">
+              <wp:anchor distT="0" distB="0" distL="114300" distR="114300" simplePos="0" relativeHeight="251659264" behindDoc="0" locked="0" layoutInCell="1" allowOverlap="1" wp14:anchorId="5A1BACF4" wp14:editId="2F00D6D2">
                 <wp:simplePos x="0" y="0"/>
                 <wp:positionH relativeFrom="column">
                   <wp:posOffset>-53340</wp:posOffset>
@@ -411,11 +85,10 @@
                         <w:txbxContent>
                           <w:p>
                             <w:pPr>
-                              <w:jc w:val="center"/>
                               <w:rPr>
                                 <w:rFonts w:ascii="Bahnschrift SemiCondensed" w:hAnsi="Bahnschrift SemiCondensed"/>
-                                <w:sz w:val="44"/>
-                                <w:szCs w:val="44"/>
+                                <w:sz w:val="24"/>
+                                <w:szCs w:val="24"/>
                                 <w14:reflection w14:blurRad="6350" w14:stA="53000" w14:stPos="0" w14:endA="300" w14:endPos="35500" w14:dist="0" w14:dir="5400000" w14:fadeDir="5400000" w14:sx="100000" w14:sy="-90000" w14:kx="0" w14:ky="0" w14:algn="bl"/>
                                 <w14:textOutline w14:w="0" w14:cap="flat" w14:cmpd="sng" w14:algn="ctr">
                                   <w14:noFill/>
@@ -448,8 +121,43 @@
                             <w:r>
                               <w:rPr>
                                 <w:rFonts w:ascii="Bahnschrift SemiCondensed" w:hAnsi="Bahnschrift SemiCondensed"/>
-                                <w:sz w:val="44"/>
-                                <w:szCs w:val="44"/>
+                                <w:sz w:val="24"/>
+                                <w:szCs w:val="24"/>
+                                <w14:reflection w14:blurRad="6350" w14:stA="53000" w14:stPos="0" w14:endA="300" w14:endPos="35500" w14:dist="0" w14:dir="5400000" w14:fadeDir="5400000" w14:sx="100000" w14:sy="-90000" w14:kx="0" w14:ky="0" w14:algn="bl"/>
+                                <w14:textOutline w14:w="0" w14:cap="flat" w14:cmpd="sng" w14:algn="ctr">
+                                  <w14:noFill/>
+                                  <w14:prstDash w14:val="solid"/>
+                                  <w14:round/>
+                                </w14:textOutline>
+                                <w14:textFill>
+                                  <w14:gradFill>
+                                    <w14:gsLst>
+                                      <w14:gs w14:pos="0">
+                                        <w14:schemeClr w14:val="accent5">
+                                          <w14:lumMod w14:val="50000"/>
+                                        </w14:schemeClr>
+                                      </w14:gs>
+                                      <w14:gs w14:pos="50000">
+                                        <w14:schemeClr w14:val="accent5"/>
+                                      </w14:gs>
+                                      <w14:gs w14:pos="100000">
+                                        <w14:schemeClr w14:val="accent5">
+                                          <w14:lumMod w14:val="60000"/>
+                                          <w14:lumOff w14:val="40000"/>
+                                        </w14:schemeClr>
+                                      </w14:gs>
+                                    </w14:gsLst>
+                                    <w14:lin w14:ang="5400000" w14:scaled="0"/>
+                                  </w14:gradFill>
+                                </w14:textFill>
+                              </w:rPr>
+                              <w:t xml:space="preserve">                        </w:t>
+                            </w:r>
+                            <w:r>
+                              <w:rPr>
+                                <w:rFonts w:ascii="Bahnschrift SemiCondensed" w:hAnsi="Bahnschrift SemiCondensed"/>
+                                <w:sz w:val="24"/>
+                                <w:szCs w:val="24"/>
                                 <w14:reflection w14:blurRad="6350" w14:stA="53000" w14:stPos="0" w14:endA="300" w14:endPos="35500" w14:dist="0" w14:dir="5400000" w14:fadeDir="5400000" w14:sx="100000" w14:sy="-90000" w14:kx="0" w14:ky="0" w14:algn="bl"/>
                                 <w14:textOutline w14:w="0" w14:cap="flat" w14:cmpd="sng" w14:algn="ctr">
                                   <w14:noFill/>
@@ -508,16 +216,15 @@
           </mc:Choice>
           <mc:Fallback>
             <w:pict>
-              <v:rect w14:anchorId="5A1BACF4" id="Rectangle 1" o:spid="_x0000_s1027" style="position:absolute;margin-left:-4.2pt;margin-top:23.85pt;width:474.6pt;height:277.2pt;z-index:251659264;visibility:visible;mso-wrap-style:square;mso-width-percent:0;mso-height-percent:0;mso-wrap-distance-left:9pt;mso-wrap-distance-top:0;mso-wrap-distance-right:9pt;mso-wrap-distance-bottom:0;mso-position-horizontal:absolute;mso-position-horizontal-relative:text;mso-position-vertical:absolute;mso-position-vertical-relative:text;mso-width-percent:0;mso-height-percent:0;mso-width-relative:margin;mso-height-relative:margin;v-text-anchor:middle" o:gfxdata="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" fillcolor="white [3201]" strokecolor="#70ad47 [3209]" strokeweight="1pt">
+              <v:rect w14:anchorId="5A1BACF4" id="Rectangle 1" o:spid="_x0000_s1026" style="position:absolute;margin-left:-4.2pt;margin-top:23.85pt;width:474.6pt;height:277.2pt;z-index:251659264;visibility:visible;mso-wrap-style:square;mso-width-percent:0;mso-height-percent:0;mso-wrap-distance-left:9pt;mso-wrap-distance-top:0;mso-wrap-distance-right:9pt;mso-wrap-distance-bottom:0;mso-position-horizontal:absolute;mso-position-horizontal-relative:text;mso-position-vertical:absolute;mso-position-vertical-relative:text;mso-width-percent:0;mso-height-percent:0;mso-width-relative:margin;mso-height-relative:margin;v-text-anchor:middle" o:gfxdata="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" fillcolor="white [3201]" strokecolor="#70ad47 [3209]" strokeweight="1pt">
                 <v:textbox>
                   <w:txbxContent>
                     <w:p>
                       <w:pPr>
-                        <w:jc w:val="center"/>
                         <w:rPr>
                           <w:rFonts w:ascii="Bahnschrift SemiCondensed" w:hAnsi="Bahnschrift SemiCondensed"/>
-                          <w:sz w:val="44"/>
-                          <w:szCs w:val="44"/>
+                          <w:sz w:val="24"/>
+                          <w:szCs w:val="24"/>
                           <w14:reflection w14:blurRad="6350" w14:stA="53000" w14:stPos="0" w14:endA="300" w14:endPos="35500" w14:dist="0" w14:dir="5400000" w14:fadeDir="5400000" w14:sx="100000" w14:sy="-90000" w14:kx="0" w14:ky="0" w14:algn="bl"/>
                           <w14:textOutline w14:w="0" w14:cap="flat" w14:cmpd="sng" w14:algn="ctr">
                             <w14:noFill/>
@@ -550,8 +257,43 @@
                       <w:r>
                         <w:rPr>
                           <w:rFonts w:ascii="Bahnschrift SemiCondensed" w:hAnsi="Bahnschrift SemiCondensed"/>
-                          <w:sz w:val="44"/>
-                          <w:szCs w:val="44"/>
+                          <w:sz w:val="24"/>
+                          <w:szCs w:val="24"/>
+                          <w14:reflection w14:blurRad="6350" w14:stA="53000" w14:stPos="0" w14:endA="300" w14:endPos="35500" w14:dist="0" w14:dir="5400000" w14:fadeDir="5400000" w14:sx="100000" w14:sy="-90000" w14:kx="0" w14:ky="0" w14:algn="bl"/>
+                          <w14:textOutline w14:w="0" w14:cap="flat" w14:cmpd="sng" w14:algn="ctr">
+                            <w14:noFill/>
+                            <w14:prstDash w14:val="solid"/>
+                            <w14:round/>
+                          </w14:textOutline>
+                          <w14:textFill>
+                            <w14:gradFill>
+                              <w14:gsLst>
+                                <w14:gs w14:pos="0">
+                                  <w14:schemeClr w14:val="accent5">
+                                    <w14:lumMod w14:val="50000"/>
+                                  </w14:schemeClr>
+                                </w14:gs>
+                                <w14:gs w14:pos="50000">
+                                  <w14:schemeClr w14:val="accent5"/>
+                                </w14:gs>
+                                <w14:gs w14:pos="100000">
+                                  <w14:schemeClr w14:val="accent5">
+                                    <w14:lumMod w14:val="60000"/>
+                                    <w14:lumOff w14:val="40000"/>
+                                  </w14:schemeClr>
+                                </w14:gs>
+                              </w14:gsLst>
+                              <w14:lin w14:ang="5400000" w14:scaled="0"/>
+                            </w14:gradFill>
+                          </w14:textFill>
+                        </w:rPr>
+                        <w:t xml:space="preserve">                        </w:t>
+                      </w:r>
+                      <w:r>
+                        <w:rPr>
+                          <w:rFonts w:ascii="Bahnschrift SemiCondensed" w:hAnsi="Bahnschrift SemiCondensed"/>
+                          <w:sz w:val="24"/>
+                          <w:szCs w:val="24"/>
                           <w14:reflection w14:blurRad="6350" w14:stA="53000" w14:stPos="0" w14:endA="300" w14:endPos="35500" w14:dist="0" w14:dir="5400000" w14:fadeDir="5400000" w14:sx="100000" w14:sy="-90000" w14:kx="0" w14:ky="0" w14:algn="bl"/>
                           <w14:textOutline w14:w="0" w14:cap="flat" w14:cmpd="sng" w14:algn="ctr">
                             <w14:noFill/>
@@ -616,18 +358,18 @@
         <mc:AlternateContent>
           <mc:Choice Requires="wps">
             <w:drawing>
-              <wp:anchor distT="0" distB="0" distL="114300" distR="114300" simplePos="0" relativeHeight="251664384" behindDoc="0" locked="0" layoutInCell="1" allowOverlap="1" wp14:anchorId="11ACA651" wp14:editId="74577307">
+              <wp:anchor distT="0" distB="0" distL="114300" distR="114300" simplePos="0" relativeHeight="251661312" behindDoc="0" locked="0" layoutInCell="1" allowOverlap="1" wp14:anchorId="2A0B9640" wp14:editId="3B335EE7">
                 <wp:simplePos x="0" y="0"/>
                 <wp:positionH relativeFrom="column">
-                  <wp:posOffset>3288030</wp:posOffset>
+                  <wp:posOffset>4259580</wp:posOffset>
                 </wp:positionH>
                 <wp:positionV relativeFrom="paragraph">
-                  <wp:posOffset>170180</wp:posOffset>
+                  <wp:posOffset>95250</wp:posOffset>
                 </wp:positionV>
-                <wp:extent cx="2491740" cy="266700"/>
-                <wp:effectExtent l="57150" t="38100" r="60960" b="76200"/>
+                <wp:extent cx="1066800" cy="1104900"/>
+                <wp:effectExtent l="0" t="0" r="19050" b="19050"/>
                 <wp:wrapNone/>
-                <wp:docPr id="6" name="Rectangle 6"/>
+                <wp:docPr id="3" name="Flowchart: Connector 3"/>
                 <wp:cNvGraphicFramePr/>
                 <a:graphic xmlns:a="http://schemas.openxmlformats.org/drawingml/2006/main">
                   <a:graphicData uri="http://schemas.microsoft.com/office/word/2010/wordprocessingShape">
@@ -636,128 +378,24 @@
                       <wps:spPr>
                         <a:xfrm>
                           <a:off x="0" y="0"/>
-                          <a:ext cx="2491740" cy="266700"/>
+                          <a:ext cx="1066800" cy="1104900"/>
                         </a:xfrm>
-                        <a:prstGeom prst="rect">
-                          <a:avLst/>
-                        </a:prstGeom>
-                      </wps:spPr>
-                      <wps:style>
-                        <a:lnRef idx="0">
-                          <a:schemeClr val="accent2"/>
-                        </a:lnRef>
-                        <a:fillRef idx="3">
-                          <a:schemeClr val="accent2"/>
-                        </a:fillRef>
-                        <a:effectRef idx="3">
-                          <a:schemeClr val="accent2"/>
-                        </a:effectRef>
-                        <a:fontRef idx="minor">
-                          <a:schemeClr val="lt1"/>
-                        </a:fontRef>
-                      </wps:style>
-                      <wps:txbx>
-                        <w:txbxContent>
-                          <w:p>
-                            <w:pPr>
-                              <w:jc w:val="center"/>
-                            </w:pPr>
-                            <w:r>
-                              <w:t xml:space="preserve">About Me          Contact </w:t>
-                            </w:r>
-                          </w:p>
-                        </w:txbxContent>
-                      </wps:txbx>
-                      <wps:bodyPr rot="0" spcFirstLastPara="0" vertOverflow="overflow" horzOverflow="overflow" vert="horz" wrap="square" lIns="91440" tIns="45720" rIns="91440" bIns="45720" numCol="1" spcCol="0" rtlCol="0" fromWordArt="0" anchor="ctr" anchorCtr="0" forceAA="0" compatLnSpc="1">
-                        <a:prstTxWarp prst="textNoShape">
-                          <a:avLst/>
-                        </a:prstTxWarp>
-                        <a:noAutofit/>
-                      </wps:bodyPr>
-                    </wps:wsp>
-                  </a:graphicData>
-                </a:graphic>
-                <wp14:sizeRelV relativeFrom="margin">
-                  <wp14:pctHeight>0</wp14:pctHeight>
-                </wp14:sizeRelV>
-              </wp:anchor>
-            </w:drawing>
-          </mc:Choice>
-          <mc:Fallback>
-            <w:pict>
-              <v:rect w14:anchorId="11ACA651" id="Rectangle 6" o:spid="_x0000_s1028" style="position:absolute;margin-left:258.9pt;margin-top:13.4pt;width:196.2pt;height:21pt;z-index:251664384;visibility:visible;mso-wrap-style:square;mso-height-percent:0;mso-wrap-distance-left:9pt;mso-wrap-distance-top:0;mso-wrap-distance-right:9pt;mso-wrap-distance-bottom:0;mso-position-horizontal:absolute;mso-position-horizontal-relative:text;mso-position-vertical:absolute;mso-position-vertical-relative:text;mso-height-percent:0;mso-height-relative:margin;v-text-anchor:middle" o:gfxdata="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" fillcolor="#ee853d [3029]" stroked="f">
-                <v:fill color2="#ec7a2d [3173]" rotate="t" colors="0 #f18c55;.5 #f67b28;1 #e56b17" focus="100%" type="gradient">
-                  <o:fill v:ext="view" type="gradientUnscaled"/>
-                </v:fill>
-                <v:shadow on="t" color="black" opacity="41287f" offset="0,1.5pt"/>
-                <v:textbox>
-                  <w:txbxContent>
-                    <w:p>
-                      <w:pPr>
-                        <w:jc w:val="center"/>
-                      </w:pPr>
-                      <w:r>
-                        <w:t xml:space="preserve">About Me          Contact </w:t>
-                      </w:r>
-                    </w:p>
-                  </w:txbxContent>
-                </v:textbox>
-              </v:rect>
-            </w:pict>
-          </mc:Fallback>
-        </mc:AlternateContent>
-      </w:r>
-      <w:r>
-        <w:rPr>
-          <w:b/>
-          <w:bCs/>
-          <w:noProof/>
-          <w:sz w:val="40"/>
-          <w:szCs w:val="40"/>
-        </w:rPr>
-        <mc:AlternateContent>
-          <mc:Choice Requires="wps">
-            <w:drawing>
-              <wp:anchor distT="0" distB="0" distL="114300" distR="114300" simplePos="0" relativeHeight="251663360" behindDoc="0" locked="0" layoutInCell="1" allowOverlap="1" wp14:anchorId="7AB859B2" wp14:editId="6190BBE5">
-                <wp:simplePos x="0" y="0"/>
-                <wp:positionH relativeFrom="column">
-                  <wp:posOffset>274320</wp:posOffset>
-                </wp:positionH>
-                <wp:positionV relativeFrom="paragraph">
-                  <wp:posOffset>10160</wp:posOffset>
-                </wp:positionV>
-                <wp:extent cx="822960" cy="480060"/>
-                <wp:effectExtent l="0" t="0" r="15240" b="15240"/>
-                <wp:wrapNone/>
-                <wp:docPr id="5" name="Oval 5"/>
-                <wp:cNvGraphicFramePr/>
-                <a:graphic xmlns:a="http://schemas.openxmlformats.org/drawingml/2006/main">
-                  <a:graphicData uri="http://schemas.microsoft.com/office/word/2010/wordprocessingShape">
-                    <wps:wsp>
-                      <wps:cNvSpPr/>
-                      <wps:spPr>
-                        <a:xfrm>
-                          <a:off x="0" y="0"/>
-                          <a:ext cx="822960" cy="480060"/>
-                        </a:xfrm>
-                        <a:prstGeom prst="ellipse">
+                        <a:prstGeom prst="flowChartConnector">
                           <a:avLst/>
                         </a:prstGeom>
                       </wps:spPr>
                       <wps:style>
                         <a:lnRef idx="2">
-                          <a:schemeClr val="accent1">
-                            <a:shade val="50000"/>
-                          </a:schemeClr>
+                          <a:schemeClr val="dk1"/>
                         </a:lnRef>
                         <a:fillRef idx="1">
-                          <a:schemeClr val="accent1"/>
+                          <a:schemeClr val="lt1"/>
                         </a:fillRef>
                         <a:effectRef idx="0">
-                          <a:schemeClr val="accent1"/>
+                          <a:schemeClr val="dk1"/>
                         </a:effectRef>
                         <a:fontRef idx="minor">
-                          <a:schemeClr val="lt1"/>
+                          <a:schemeClr val="dk1"/>
                         </a:fontRef>
                       </wps:style>
                       <wps:txbx>
@@ -784,15 +422,15 @@
                 <wp14:sizeRelH relativeFrom="margin">
                   <wp14:pctWidth>0</wp14:pctWidth>
                 </wp14:sizeRelH>
-                <wp14:sizeRelV relativeFrom="margin">
-                  <wp14:pctHeight>0</wp14:pctHeight>
-                </wp14:sizeRelV>
               </wp:anchor>
             </w:drawing>
           </mc:Choice>
           <mc:Fallback>
             <w:pict>
-              <v:oval w14:anchorId="7AB859B2" id="Oval 5" o:spid="_x0000_s1029" style="position:absolute;margin-left:21.6pt;margin-top:.8pt;width:64.8pt;height:37.8pt;z-index:251663360;visibility:visible;mso-wrap-style:square;mso-width-percent:0;mso-height-percent:0;mso-wrap-distance-left:9pt;mso-wrap-distance-top:0;mso-wrap-distance-right:9pt;mso-wrap-distance-bottom:0;mso-position-horizontal:absolute;mso-position-horizontal-relative:text;mso-position-vertical:absolute;mso-position-vertical-relative:text;mso-width-percent:0;mso-height-percent:0;mso-width-relative:margin;mso-height-relative:margin;v-text-anchor:middle" o:gfxdata="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" fillcolor="#4472c4 [3204]" strokecolor="#1f3763 [1604]" strokeweight="1pt">
+              <v:shapetype w14:anchorId="2A0B9640" id="_x0000_t120" coordsize="21600,21600" o:spt="120" path="m10800,qx,10800,10800,21600,21600,10800,10800,xe">
+                <v:path gradientshapeok="t" o:connecttype="custom" o:connectlocs="10800,0;3163,3163;0,10800;3163,18437;10800,21600;18437,18437;21600,10800;18437,3163" textboxrect="3163,3163,18437,18437"/>
+              </v:shapetype>
+              <v:shape id="Flowchart: Connector 3" o:spid="_x0000_s1027" type="#_x0000_t120" style="position:absolute;margin-left:335.4pt;margin-top:7.5pt;width:84pt;height:87pt;z-index:251661312;visibility:visible;mso-wrap-style:square;mso-width-percent:0;mso-wrap-distance-left:9pt;mso-wrap-distance-top:0;mso-wrap-distance-right:9pt;mso-wrap-distance-bottom:0;mso-position-horizontal:absolute;mso-position-horizontal-relative:text;mso-position-vertical:absolute;mso-position-vertical-relative:text;mso-width-percent:0;mso-width-relative:margin;v-text-anchor:middle" o:gfxdata="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" fillcolor="white [3201]" strokecolor="black [3200]" strokeweight="1pt">
                 <v:stroke joinstyle="miter"/>
                 <v:textbox>
                   <w:txbxContent>
@@ -806,13 +444,494 @@
                     </w:p>
                   </w:txbxContent>
                 </v:textbox>
-              </v:oval>
+              </v:shape>
+            </w:pict>
+          </mc:Fallback>
+        </mc:AlternateContent>
+      </w:r>
+      <w:r>
+        <w:rPr>
+          <w:b/>
+          <w:bCs/>
+          <w:noProof/>
+          <w:sz w:val="40"/>
+          <w:szCs w:val="40"/>
+        </w:rPr>
+        <mc:AlternateContent>
+          <mc:Choice Requires="wps">
+            <w:drawing>
+              <wp:anchor distT="0" distB="0" distL="114300" distR="114300" simplePos="0" relativeHeight="251660288" behindDoc="0" locked="0" layoutInCell="1" allowOverlap="1" wp14:anchorId="0DA02FC1" wp14:editId="165EA975">
+                <wp:simplePos x="0" y="0"/>
+                <wp:positionH relativeFrom="column">
+                  <wp:posOffset>3733800</wp:posOffset>
+                </wp:positionH>
+                <wp:positionV relativeFrom="paragraph">
+                  <wp:posOffset>3810</wp:posOffset>
+                </wp:positionV>
+                <wp:extent cx="2072640" cy="3268980"/>
+                <wp:effectExtent l="0" t="0" r="22860" b="26670"/>
+                <wp:wrapNone/>
+                <wp:docPr id="2" name="Rectangle 2"/>
+                <wp:cNvGraphicFramePr/>
+                <a:graphic xmlns:a="http://schemas.openxmlformats.org/drawingml/2006/main">
+                  <a:graphicData uri="http://schemas.microsoft.com/office/word/2010/wordprocessingShape">
+                    <wps:wsp>
+                      <wps:cNvSpPr/>
+                      <wps:spPr>
+                        <a:xfrm>
+                          <a:off x="0" y="0"/>
+                          <a:ext cx="2072640" cy="3268980"/>
+                        </a:xfrm>
+                        <a:prstGeom prst="rect">
+                          <a:avLst/>
+                        </a:prstGeom>
+                      </wps:spPr>
+                      <wps:style>
+                        <a:lnRef idx="1">
+                          <a:schemeClr val="accent3"/>
+                        </a:lnRef>
+                        <a:fillRef idx="2">
+                          <a:schemeClr val="accent3"/>
+                        </a:fillRef>
+                        <a:effectRef idx="1">
+                          <a:schemeClr val="accent3"/>
+                        </a:effectRef>
+                        <a:fontRef idx="minor">
+                          <a:schemeClr val="dk1"/>
+                        </a:fontRef>
+                      </wps:style>
+                      <wps:bodyPr rot="0" spcFirstLastPara="0" vertOverflow="overflow" horzOverflow="overflow" vert="horz" wrap="square" lIns="91440" tIns="45720" rIns="91440" bIns="45720" numCol="1" spcCol="0" rtlCol="0" fromWordArt="0" anchor="ctr" anchorCtr="0" forceAA="0" compatLnSpc="1">
+                        <a:prstTxWarp prst="textNoShape">
+                          <a:avLst/>
+                        </a:prstTxWarp>
+                        <a:noAutofit/>
+                      </wps:bodyPr>
+                    </wps:wsp>
+                  </a:graphicData>
+                </a:graphic>
+                <wp14:sizeRelH relativeFrom="margin">
+                  <wp14:pctWidth>0</wp14:pctWidth>
+                </wp14:sizeRelH>
+                <wp14:sizeRelV relativeFrom="margin">
+                  <wp14:pctHeight>0</wp14:pctHeight>
+                </wp14:sizeRelV>
+              </wp:anchor>
+            </w:drawing>
+          </mc:Choice>
+          <mc:Fallback>
+            <w:pict>
+              <v:rect w14:anchorId="7F7FD5B1" id="Rectangle 2" o:spid="_x0000_s1026" style="position:absolute;margin-left:294pt;margin-top:.3pt;width:163.2pt;height:257.4pt;z-index:251660288;visibility:visible;mso-wrap-style:square;mso-width-percent:0;mso-height-percent:0;mso-wrap-distance-left:9pt;mso-wrap-distance-top:0;mso-wrap-distance-right:9pt;mso-wrap-distance-bottom:0;mso-position-horizontal:absolute;mso-position-horizontal-relative:text;mso-position-vertical:absolute;mso-position-vertical-relative:text;mso-width-percent:0;mso-height-percent:0;mso-width-relative:margin;mso-height-relative:margin;v-text-anchor:middle" o:gfxdata="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" fillcolor="#c3c3c3 [2166]" strokecolor="#a5a5a5 [3206]" strokeweight=".5pt">
+                <v:fill color2="#b6b6b6 [2614]" rotate="t" colors="0 #d2d2d2;.5 #c8c8c8;1 silver" focus="100%" type="gradient">
+                  <o:fill v:ext="view" type="gradientUnscaled"/>
+                </v:fill>
+              </v:rect>
             </w:pict>
           </mc:Fallback>
         </mc:AlternateContent>
       </w:r>
     </w:p>
-    <w:p/>
+    <w:p>
+      <w:r>
+        <w:rPr>
+          <w:noProof/>
+        </w:rPr>
+        <mc:AlternateContent>
+          <mc:Choice Requires="wps">
+            <w:drawing>
+              <wp:anchor distT="0" distB="0" distL="114300" distR="114300" simplePos="0" relativeHeight="251662336" behindDoc="0" locked="0" layoutInCell="1" allowOverlap="1" wp14:anchorId="426E5AF4" wp14:editId="68A84DE6">
+                <wp:simplePos x="0" y="0"/>
+                <wp:positionH relativeFrom="column">
+                  <wp:posOffset>4267200</wp:posOffset>
+                </wp:positionH>
+                <wp:positionV relativeFrom="paragraph">
+                  <wp:posOffset>817245</wp:posOffset>
+                </wp:positionV>
+                <wp:extent cx="1028700" cy="327660"/>
+                <wp:effectExtent l="0" t="0" r="19050" b="15240"/>
+                <wp:wrapNone/>
+                <wp:docPr id="7" name="Rectangle: Rounded Corners 7"/>
+                <wp:cNvGraphicFramePr/>
+                <a:graphic xmlns:a="http://schemas.openxmlformats.org/drawingml/2006/main">
+                  <a:graphicData uri="http://schemas.microsoft.com/office/word/2010/wordprocessingShape">
+                    <wps:wsp>
+                      <wps:cNvSpPr/>
+                      <wps:spPr>
+                        <a:xfrm>
+                          <a:off x="0" y="0"/>
+                          <a:ext cx="1028700" cy="327660"/>
+                        </a:xfrm>
+                        <a:prstGeom prst="roundRect">
+                          <a:avLst/>
+                        </a:prstGeom>
+                        <a:solidFill>
+                          <a:schemeClr val="accent6">
+                            <a:lumMod val="60000"/>
+                            <a:lumOff val="40000"/>
+                          </a:schemeClr>
+                        </a:solidFill>
+                      </wps:spPr>
+                      <wps:style>
+                        <a:lnRef idx="2">
+                          <a:schemeClr val="accent1">
+                            <a:shade val="50000"/>
+                          </a:schemeClr>
+                        </a:lnRef>
+                        <a:fillRef idx="1">
+                          <a:schemeClr val="accent1"/>
+                        </a:fillRef>
+                        <a:effectRef idx="0">
+                          <a:schemeClr val="accent1"/>
+                        </a:effectRef>
+                        <a:fontRef idx="minor">
+                          <a:schemeClr val="lt1"/>
+                        </a:fontRef>
+                      </wps:style>
+                      <wps:txbx>
+                        <w:txbxContent>
+                          <w:p>
+                            <w:pPr>
+                              <w:jc w:val="center"/>
+                            </w:pPr>
+                            <w:r>
+                              <w:t>Home</w:t>
+                            </w:r>
+                          </w:p>
+                        </w:txbxContent>
+                      </wps:txbx>
+                      <wps:bodyPr rot="0" spcFirstLastPara="0" vertOverflow="overflow" horzOverflow="overflow" vert="horz" wrap="square" lIns="91440" tIns="45720" rIns="91440" bIns="45720" numCol="1" spcCol="0" rtlCol="0" fromWordArt="0" anchor="ctr" anchorCtr="0" forceAA="0" compatLnSpc="1">
+                        <a:prstTxWarp prst="textNoShape">
+                          <a:avLst/>
+                        </a:prstTxWarp>
+                        <a:noAutofit/>
+                      </wps:bodyPr>
+                    </wps:wsp>
+                  </a:graphicData>
+                </a:graphic>
+              </wp:anchor>
+            </w:drawing>
+          </mc:Choice>
+          <mc:Fallback>
+            <w:pict>
+              <v:roundrect w14:anchorId="426E5AF4" id="Rectangle: Rounded Corners 7" o:spid="_x0000_s1028" style="position:absolute;margin-left:336pt;margin-top:64.35pt;width:81pt;height:25.8pt;z-index:251662336;visibility:visible;mso-wrap-style:square;mso-wrap-distance-left:9pt;mso-wrap-distance-top:0;mso-wrap-distance-right:9pt;mso-wrap-distance-bottom:0;mso-position-horizontal:absolute;mso-position-horizontal-relative:text;mso-position-vertical:absolute;mso-position-vertical-relative:text;v-text-anchor:middle" arcsize="10923f" o:gfxdata="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" fillcolor="#a8d08d [1945]" strokecolor="#1f3763 [1604]" strokeweight="1pt">
+                <v:stroke joinstyle="miter"/>
+                <v:textbox>
+                  <w:txbxContent>
+                    <w:p>
+                      <w:pPr>
+                        <w:jc w:val="center"/>
+                      </w:pPr>
+                      <w:r>
+                        <w:t>Home</w:t>
+                      </w:r>
+                    </w:p>
+                  </w:txbxContent>
+                </v:textbox>
+              </v:roundrect>
+            </w:pict>
+          </mc:Fallback>
+        </mc:AlternateContent>
+      </w:r>
+      <w:r>
+        <w:rPr>
+          <w:noProof/>
+        </w:rPr>
+        <mc:AlternateContent>
+          <mc:Choice Requires="wps">
+            <w:drawing>
+              <wp:anchor distT="0" distB="0" distL="114300" distR="114300" simplePos="0" relativeHeight="251668480" behindDoc="0" locked="0" layoutInCell="1" allowOverlap="1" wp14:anchorId="0706D799" wp14:editId="1AAB2B85">
+                <wp:simplePos x="0" y="0"/>
+                <wp:positionH relativeFrom="column">
+                  <wp:posOffset>4274820</wp:posOffset>
+                </wp:positionH>
+                <wp:positionV relativeFrom="paragraph">
+                  <wp:posOffset>2120265</wp:posOffset>
+                </wp:positionV>
+                <wp:extent cx="1028700" cy="327660"/>
+                <wp:effectExtent l="0" t="0" r="19050" b="15240"/>
+                <wp:wrapNone/>
+                <wp:docPr id="11" name="Rectangle: Rounded Corners 11"/>
+                <wp:cNvGraphicFramePr/>
+                <a:graphic xmlns:a="http://schemas.openxmlformats.org/drawingml/2006/main">
+                  <a:graphicData uri="http://schemas.microsoft.com/office/word/2010/wordprocessingShape">
+                    <wps:wsp>
+                      <wps:cNvSpPr/>
+                      <wps:spPr>
+                        <a:xfrm>
+                          <a:off x="0" y="0"/>
+                          <a:ext cx="1028700" cy="327660"/>
+                        </a:xfrm>
+                        <a:prstGeom prst="roundRect">
+                          <a:avLst/>
+                        </a:prstGeom>
+                        <a:solidFill>
+                          <a:schemeClr val="accent6">
+                            <a:lumMod val="60000"/>
+                            <a:lumOff val="40000"/>
+                          </a:schemeClr>
+                        </a:solidFill>
+                      </wps:spPr>
+                      <wps:style>
+                        <a:lnRef idx="2">
+                          <a:schemeClr val="accent1">
+                            <a:shade val="50000"/>
+                          </a:schemeClr>
+                        </a:lnRef>
+                        <a:fillRef idx="1">
+                          <a:schemeClr val="accent1"/>
+                        </a:fillRef>
+                        <a:effectRef idx="0">
+                          <a:schemeClr val="accent1"/>
+                        </a:effectRef>
+                        <a:fontRef idx="minor">
+                          <a:schemeClr val="lt1"/>
+                        </a:fontRef>
+                      </wps:style>
+                      <wps:txbx>
+                        <w:txbxContent>
+                          <w:p>
+                            <w:pPr>
+                              <w:jc w:val="center"/>
+                            </w:pPr>
+                            <w:r>
+                              <w:t>Contact</w:t>
+                            </w:r>
+                          </w:p>
+                        </w:txbxContent>
+                      </wps:txbx>
+                      <wps:bodyPr rot="0" spcFirstLastPara="0" vertOverflow="overflow" horzOverflow="overflow" vert="horz" wrap="square" lIns="91440" tIns="45720" rIns="91440" bIns="45720" numCol="1" spcCol="0" rtlCol="0" fromWordArt="0" anchor="ctr" anchorCtr="0" forceAA="0" compatLnSpc="1">
+                        <a:prstTxWarp prst="textNoShape">
+                          <a:avLst/>
+                        </a:prstTxWarp>
+                        <a:noAutofit/>
+                      </wps:bodyPr>
+                    </wps:wsp>
+                  </a:graphicData>
+                </a:graphic>
+              </wp:anchor>
+            </w:drawing>
+          </mc:Choice>
+          <mc:Fallback>
+            <w:pict>
+              <v:roundrect w14:anchorId="0706D799" id="Rectangle: Rounded Corners 11" o:spid="_x0000_s1029" style="position:absolute;margin-left:336.6pt;margin-top:166.95pt;width:81pt;height:25.8pt;z-index:251668480;visibility:visible;mso-wrap-style:square;mso-wrap-distance-left:9pt;mso-wrap-distance-top:0;mso-wrap-distance-right:9pt;mso-wrap-distance-bottom:0;mso-position-horizontal:absolute;mso-position-horizontal-relative:text;mso-position-vertical:absolute;mso-position-vertical-relative:text;v-text-anchor:middle" arcsize="10923f" o:gfxdata="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" fillcolor="#a8d08d [1945]" strokecolor="#1f3763 [1604]" strokeweight="1pt">
+                <v:stroke joinstyle="miter"/>
+                <v:textbox>
+                  <w:txbxContent>
+                    <w:p>
+                      <w:pPr>
+                        <w:jc w:val="center"/>
+                      </w:pPr>
+                      <w:r>
+                        <w:t>Contact</w:t>
+                      </w:r>
+                    </w:p>
+                  </w:txbxContent>
+                </v:textbox>
+              </v:roundrect>
+            </w:pict>
+          </mc:Fallback>
+        </mc:AlternateContent>
+      </w:r>
+      <w:r>
+        <w:rPr>
+          <w:noProof/>
+        </w:rPr>
+        <mc:AlternateContent>
+          <mc:Choice Requires="wps">
+            <w:drawing>
+              <wp:anchor distT="0" distB="0" distL="114300" distR="114300" simplePos="0" relativeHeight="251666432" behindDoc="0" locked="0" layoutInCell="1" allowOverlap="1" wp14:anchorId="386F73C7" wp14:editId="571FC88E">
+                <wp:simplePos x="0" y="0"/>
+                <wp:positionH relativeFrom="column">
+                  <wp:posOffset>4267200</wp:posOffset>
+                </wp:positionH>
+                <wp:positionV relativeFrom="paragraph">
+                  <wp:posOffset>1670685</wp:posOffset>
+                </wp:positionV>
+                <wp:extent cx="1028700" cy="327660"/>
+                <wp:effectExtent l="0" t="0" r="19050" b="15240"/>
+                <wp:wrapNone/>
+                <wp:docPr id="10" name="Rectangle: Rounded Corners 10"/>
+                <wp:cNvGraphicFramePr/>
+                <a:graphic xmlns:a="http://schemas.openxmlformats.org/drawingml/2006/main">
+                  <a:graphicData uri="http://schemas.microsoft.com/office/word/2010/wordprocessingShape">
+                    <wps:wsp>
+                      <wps:cNvSpPr/>
+                      <wps:spPr>
+                        <a:xfrm>
+                          <a:off x="0" y="0"/>
+                          <a:ext cx="1028700" cy="327660"/>
+                        </a:xfrm>
+                        <a:prstGeom prst="roundRect">
+                          <a:avLst/>
+                        </a:prstGeom>
+                        <a:solidFill>
+                          <a:schemeClr val="accent6">
+                            <a:lumMod val="60000"/>
+                            <a:lumOff val="40000"/>
+                          </a:schemeClr>
+                        </a:solidFill>
+                      </wps:spPr>
+                      <wps:style>
+                        <a:lnRef idx="2">
+                          <a:schemeClr val="accent1">
+                            <a:shade val="50000"/>
+                          </a:schemeClr>
+                        </a:lnRef>
+                        <a:fillRef idx="1">
+                          <a:schemeClr val="accent1"/>
+                        </a:fillRef>
+                        <a:effectRef idx="0">
+                          <a:schemeClr val="accent1"/>
+                        </a:effectRef>
+                        <a:fontRef idx="minor">
+                          <a:schemeClr val="lt1"/>
+                        </a:fontRef>
+                      </wps:style>
+                      <wps:txbx>
+                        <w:txbxContent>
+                          <w:p>
+                            <w:pPr>
+                              <w:jc w:val="center"/>
+                            </w:pPr>
+                            <w:r>
+                              <w:t>Education</w:t>
+                            </w:r>
+                          </w:p>
+                        </w:txbxContent>
+                      </wps:txbx>
+                      <wps:bodyPr rot="0" spcFirstLastPara="0" vertOverflow="overflow" horzOverflow="overflow" vert="horz" wrap="square" lIns="91440" tIns="45720" rIns="91440" bIns="45720" numCol="1" spcCol="0" rtlCol="0" fromWordArt="0" anchor="ctr" anchorCtr="0" forceAA="0" compatLnSpc="1">
+                        <a:prstTxWarp prst="textNoShape">
+                          <a:avLst/>
+                        </a:prstTxWarp>
+                        <a:noAutofit/>
+                      </wps:bodyPr>
+                    </wps:wsp>
+                  </a:graphicData>
+                </a:graphic>
+              </wp:anchor>
+            </w:drawing>
+          </mc:Choice>
+          <mc:Fallback>
+            <w:pict>
+              <v:roundrect w14:anchorId="386F73C7" id="Rectangle: Rounded Corners 10" o:spid="_x0000_s1030" style="position:absolute;margin-left:336pt;margin-top:131.55pt;width:81pt;height:25.8pt;z-index:251666432;visibility:visible;mso-wrap-style:square;mso-wrap-distance-left:9pt;mso-wrap-distance-top:0;mso-wrap-distance-right:9pt;mso-wrap-distance-bottom:0;mso-position-horizontal:absolute;mso-position-horizontal-relative:text;mso-position-vertical:absolute;mso-position-vertical-relative:text;v-text-anchor:middle" arcsize="10923f" o:gfxdata="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" fillcolor="#a8d08d [1945]" strokecolor="#1f3763 [1604]" strokeweight="1pt">
+                <v:stroke joinstyle="miter"/>
+                <v:textbox>
+                  <w:txbxContent>
+                    <w:p>
+                      <w:pPr>
+                        <w:jc w:val="center"/>
+                      </w:pPr>
+                      <w:r>
+                        <w:t>Education</w:t>
+                      </w:r>
+                    </w:p>
+                  </w:txbxContent>
+                </v:textbox>
+              </v:roundrect>
+            </w:pict>
+          </mc:Fallback>
+        </mc:AlternateContent>
+      </w:r>
+      <w:r>
+        <w:rPr>
+          <w:noProof/>
+        </w:rPr>
+        <mc:AlternateContent>
+          <mc:Choice Requires="wps">
+            <w:drawing>
+              <wp:anchor distT="0" distB="0" distL="114300" distR="114300" simplePos="0" relativeHeight="251664384" behindDoc="0" locked="0" layoutInCell="1" allowOverlap="1" wp14:anchorId="05C9258F" wp14:editId="32A9972E">
+                <wp:simplePos x="0" y="0"/>
+                <wp:positionH relativeFrom="column">
+                  <wp:posOffset>4267200</wp:posOffset>
+                </wp:positionH>
+                <wp:positionV relativeFrom="paragraph">
+                  <wp:posOffset>1236345</wp:posOffset>
+                </wp:positionV>
+                <wp:extent cx="1028700" cy="327660"/>
+                <wp:effectExtent l="0" t="0" r="19050" b="15240"/>
+                <wp:wrapNone/>
+                <wp:docPr id="8" name="Rectangle: Rounded Corners 8"/>
+                <wp:cNvGraphicFramePr/>
+                <a:graphic xmlns:a="http://schemas.openxmlformats.org/drawingml/2006/main">
+                  <a:graphicData uri="http://schemas.microsoft.com/office/word/2010/wordprocessingShape">
+                    <wps:wsp>
+                      <wps:cNvSpPr/>
+                      <wps:spPr>
+                        <a:xfrm>
+                          <a:off x="0" y="0"/>
+                          <a:ext cx="1028700" cy="327660"/>
+                        </a:xfrm>
+                        <a:prstGeom prst="roundRect">
+                          <a:avLst/>
+                        </a:prstGeom>
+                        <a:solidFill>
+                          <a:schemeClr val="accent6">
+                            <a:lumMod val="60000"/>
+                            <a:lumOff val="40000"/>
+                          </a:schemeClr>
+                        </a:solidFill>
+                      </wps:spPr>
+                      <wps:style>
+                        <a:lnRef idx="2">
+                          <a:schemeClr val="accent1">
+                            <a:shade val="50000"/>
+                          </a:schemeClr>
+                        </a:lnRef>
+                        <a:fillRef idx="1">
+                          <a:schemeClr val="accent1"/>
+                        </a:fillRef>
+                        <a:effectRef idx="0">
+                          <a:schemeClr val="accent1"/>
+                        </a:effectRef>
+                        <a:fontRef idx="minor">
+                          <a:schemeClr val="lt1"/>
+                        </a:fontRef>
+                      </wps:style>
+                      <wps:txbx>
+                        <w:txbxContent>
+                          <w:p>
+                            <w:pPr>
+                              <w:jc w:val="center"/>
+                            </w:pPr>
+                            <w:r>
+                              <w:t>About</w:t>
+                            </w:r>
+                          </w:p>
+                        </w:txbxContent>
+                      </wps:txbx>
+                      <wps:bodyPr rot="0" spcFirstLastPara="0" vertOverflow="overflow" horzOverflow="overflow" vert="horz" wrap="square" lIns="91440" tIns="45720" rIns="91440" bIns="45720" numCol="1" spcCol="0" rtlCol="0" fromWordArt="0" anchor="ctr" anchorCtr="0" forceAA="0" compatLnSpc="1">
+                        <a:prstTxWarp prst="textNoShape">
+                          <a:avLst/>
+                        </a:prstTxWarp>
+                        <a:noAutofit/>
+                      </wps:bodyPr>
+                    </wps:wsp>
+                  </a:graphicData>
+                </a:graphic>
+              </wp:anchor>
+            </w:drawing>
+          </mc:Choice>
+          <mc:Fallback>
+            <w:pict>
+              <v:roundrect w14:anchorId="05C9258F" id="Rectangle: Rounded Corners 8" o:spid="_x0000_s1031" style="position:absolute;margin-left:336pt;margin-top:97.35pt;width:81pt;height:25.8pt;z-index:251664384;visibility:visible;mso-wrap-style:square;mso-wrap-distance-left:9pt;mso-wrap-distance-top:0;mso-wrap-distance-right:9pt;mso-wrap-distance-bottom:0;mso-position-horizontal:absolute;mso-position-horizontal-relative:text;mso-position-vertical:absolute;mso-position-vertical-relative:text;v-text-anchor:middle" arcsize="10923f" o:gfxdata="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" fillcolor="#a8d08d [1945]" strokecolor="#1f3763 [1604]" strokeweight="1pt">
+                <v:stroke joinstyle="miter"/>
+                <v:textbox>
+                  <w:txbxContent>
+                    <w:p>
+                      <w:pPr>
+                        <w:jc w:val="center"/>
+                      </w:pPr>
+                      <w:r>
+                        <w:t>About</w:t>
+                      </w:r>
+                    </w:p>
+                  </w:txbxContent>
+                </v:textbox>
+              </v:roundrect>
+            </w:pict>
+          </mc:Fallback>
+        </mc:AlternateContent>
+      </w:r>
+    </w:p>
     <w:sectPr>
       <w:pgSz w:w="11906" w:h="16838"/>
       <w:pgMar w:top="1440" w:right="1440" w:bottom="1440" w:left="1440" w:header="708" w:footer="708" w:gutter="0"/>

</xml_diff>